<commit_message>
hkh - table all
</commit_message>
<xml_diff>
--- a/output/word-organize.docx
+++ b/output/word-organize.docx
@@ -167,10 +167,7 @@
                           <w:txbxContent>
                             <w:p>
                               <w:r>
-                                <w:t>Index</w:t>
-                              </w:r>
-                              <w:r>
-                                <w:t xml:space="preserve"> Key Word</w:t>
+                                <w:t>Index Key Word</w:t>
                               </w:r>
                             </w:p>
                           </w:txbxContent>
@@ -236,10 +233,7 @@
                     <w:txbxContent>
                       <w:p>
                         <w:r>
-                          <w:t>Index</w:t>
-                        </w:r>
-                        <w:r>
-                          <w:t xml:space="preserve"> Key Word</w:t>
+                          <w:t>Index Key Word</w:t>
                         </w:r>
                       </w:p>
                     </w:txbxContent>
@@ -333,8 +327,31 @@
           <w:tab w:val="left" w:pos="1657"/>
         </w:tabs>
       </w:pPr>
+    </w:p>
+    <w:p>
+      <w:pPr>
+        <w:tabs>
+          <w:tab w:val="left" w:pos="1657"/>
+        </w:tabs>
+      </w:pPr>
+    </w:p>
+    <w:p>
+      <w:pPr>
+        <w:tabs>
+          <w:tab w:val="left" w:pos="1657"/>
+        </w:tabs>
+      </w:pPr>
+    </w:p>
+    <w:p>
+      <w:pPr>
+        <w:tabs>
+          <w:tab w:val="left" w:pos="1657"/>
+        </w:tabs>
+      </w:pPr>
       <w:r>
-        <w:lastRenderedPageBreak/>
+        <w:rPr>
+          <w:noProof/>
+        </w:rPr>
         <w:drawing>
           <wp:anchor distT="0" distB="0" distL="114300" distR="114300" simplePos="0" relativeHeight="251663360" behindDoc="0" locked="0" layoutInCell="1" allowOverlap="1" wp14:anchorId="3C284383" wp14:editId="126B4E8C">
             <wp:simplePos x="0" y="0"/>
@@ -392,6 +409,78 @@
         </w:drawing>
       </w:r>
     </w:p>
+    <w:p/>
+    <w:p/>
+    <w:p/>
+    <w:p/>
+    <w:p/>
+    <w:p/>
+    <w:p/>
+    <w:p/>
+    <w:p/>
+    <w:p/>
+    <w:p/>
+    <w:p/>
+    <w:p/>
+    <w:p/>
+    <w:p/>
+    <w:p/>
+    <w:p/>
+    <w:p/>
+    <w:p/>
+    <w:p/>
+    <w:p/>
+    <w:p/>
+    <w:p/>
+    <w:p/>
+    <w:p/>
+    <w:p/>
+    <w:p/>
+    <w:p/>
+    <w:p/>
+    <w:p/>
+    <w:p>
+      <w:r>
+        <w:lastRenderedPageBreak/>
+        <w:drawing>
+          <wp:inline distT="0" distB="0" distL="0" distR="0" wp14:anchorId="64201980" wp14:editId="3E7F3DB5">
+            <wp:extent cx="5071110" cy="8229600"/>
+            <wp:effectExtent l="0" t="0" r="0" b="0"/>
+            <wp:docPr id="7" name="Picture 7"/>
+            <wp:cNvGraphicFramePr>
+              <a:graphicFrameLocks xmlns:a="http://schemas.openxmlformats.org/drawingml/2006/main" noChangeAspect="1"/>
+            </wp:cNvGraphicFramePr>
+            <a:graphic xmlns:a="http://schemas.openxmlformats.org/drawingml/2006/main">
+              <a:graphicData uri="http://schemas.openxmlformats.org/drawingml/2006/picture">
+                <pic:pic xmlns:pic="http://schemas.openxmlformats.org/drawingml/2006/picture">
+                  <pic:nvPicPr>
+                    <pic:cNvPr id="1" name=""/>
+                    <pic:cNvPicPr/>
+                  </pic:nvPicPr>
+                  <pic:blipFill>
+                    <a:blip r:embed="rId9"/>
+                    <a:stretch>
+                      <a:fillRect/>
+                    </a:stretch>
+                  </pic:blipFill>
+                  <pic:spPr>
+                    <a:xfrm>
+                      <a:off x="0" y="0"/>
+                      <a:ext cx="5071110" cy="8229600"/>
+                    </a:xfrm>
+                    <a:prstGeom prst="rect">
+                      <a:avLst/>
+                    </a:prstGeom>
+                  </pic:spPr>
+                </pic:pic>
+              </a:graphicData>
+            </a:graphic>
+          </wp:inline>
+        </w:drawing>
+      </w:r>
+    </w:p>
+    <w:p/>
+    <w:p/>
     <w:sectPr>
       <w:pgSz w:w="12240" w:h="15840"/>
       <w:pgMar w:top="1440" w:right="1440" w:bottom="1440" w:left="1440" w:header="720" w:footer="720" w:gutter="0"/>

</xml_diff>

<commit_message>
table picture of 5 years
</commit_message>
<xml_diff>
--- a/output/word-organize.docx
+++ b/output/word-organize.docx
@@ -43,7 +43,7 @@
                           </pic:cNvPicPr>
                         </pic:nvPicPr>
                         <pic:blipFill rotWithShape="1">
-                          <a:blip r:embed="rId4">
+                          <a:blip r:embed="rId6">
                             <a:extLst>
                               <a:ext uri="{28A0092B-C50C-407E-A947-70E740481C1C}">
                                 <a14:useLocalDpi xmlns:a14="http://schemas.microsoft.com/office/drawing/2010/main" val="0"/>
@@ -79,7 +79,7 @@
                           </pic:cNvPicPr>
                         </pic:nvPicPr>
                         <pic:blipFill rotWithShape="1">
-                          <a:blip r:embed="rId5">
+                          <a:blip r:embed="rId7">
                             <a:extLst>
                               <a:ext uri="{28A0092B-C50C-407E-A947-70E740481C1C}">
                                 <a14:useLocalDpi xmlns:a14="http://schemas.microsoft.com/office/drawing/2010/main" val="0"/>
@@ -208,10 +208,10 @@
                   <o:lock v:ext="edit" aspectratio="t"/>
                 </v:shapetype>
                 <v:shape id="Picture 3" o:spid="_x0000_s1027" type="#_x0000_t75" alt="A close up of a piece of paper&#10;&#10;Description automatically generated" style="position:absolute;left:26778;top:1669;width:28156;height:27209;visibility:visible;mso-wrap-style:square" o:gfxdata="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">
-                  <v:imagedata r:id="rId6" o:title="A close up of a piece of paper&#10;&#10;Description automatically generated" croptop="10936f" cropbottom="11302f" cropleft="13607f" cropright="14603f"/>
+                  <v:imagedata r:id="rId8" o:title="A close up of a piece of paper&#10;&#10;Description automatically generated" croptop="10936f" cropbottom="11302f" cropleft="13607f" cropright="14603f"/>
                 </v:shape>
                 <v:shape id="Picture 2" o:spid="_x0000_s1028" type="#_x0000_t75" alt="A close up of a piece of paper&#10;&#10;Description automatically generated" style="position:absolute;top:1596;width:26777;height:27051;visibility:visible;mso-wrap-style:square" o:gfxdata="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">
-                  <v:imagedata r:id="rId7" o:title="A close up of a piece of paper&#10;&#10;Description automatically generated" croptop="9587f" cropbottom="11004f" cropleft="13732f" cropright="14730f"/>
+                  <v:imagedata r:id="rId9" o:title="A close up of a piece of paper&#10;&#10;Description automatically generated" croptop="9587f" cropbottom="11004f" cropleft="13732f" cropright="14730f"/>
                 </v:shape>
                 <v:shapetype id="_x0000_t202" coordsize="21600,21600" o:spt="202" path="m,l,21600r21600,l21600,xe">
                   <v:stroke joinstyle="miter"/>
@@ -376,7 +376,7 @@
                     <pic:cNvPicPr/>
                   </pic:nvPicPr>
                   <pic:blipFill>
-                    <a:blip r:embed="rId8">
+                    <a:blip r:embed="rId10">
                       <a:extLst>
                         <a:ext uri="{28A0092B-C50C-407E-A947-70E740481C1C}">
                           <a14:useLocalDpi xmlns:a14="http://schemas.microsoft.com/office/drawing/2010/main" val="0"/>
@@ -441,6 +441,9 @@
     <w:p/>
     <w:p>
       <w:r>
+        <w:rPr>
+          <w:noProof/>
+        </w:rPr>
         <w:lastRenderedPageBreak/>
         <w:drawing>
           <wp:inline distT="0" distB="0" distL="0" distR="0" wp14:anchorId="64201980" wp14:editId="3E7F3DB5">
@@ -458,7 +461,7 @@
                     <pic:cNvPicPr/>
                   </pic:nvPicPr>
                   <pic:blipFill>
-                    <a:blip r:embed="rId9"/>
+                    <a:blip r:embed="rId11"/>
                     <a:stretch>
                       <a:fillRect/>
                     </a:stretch>
@@ -479,16 +482,99 @@
         </w:drawing>
       </w:r>
     </w:p>
-    <w:p/>
-    <w:p/>
+    <w:p>
+      <w:pPr>
+        <w:ind w:left="-540"/>
+      </w:pPr>
+    </w:p>
+    <w:p>
+      <w:pPr>
+        <w:jc w:val="center"/>
+      </w:pPr>
+      <w:r>
+        <w:drawing>
+          <wp:inline distT="0" distB="0" distL="0" distR="0" wp14:anchorId="41B24499" wp14:editId="64271803">
+            <wp:extent cx="7211047" cy="2407534"/>
+            <wp:effectExtent l="0" t="0" r="3175" b="5715"/>
+            <wp:docPr id="9" name="Picture 9" descr="A screenshot of a computer&#10;&#10;Description automatically generated"/>
+            <wp:cNvGraphicFramePr>
+              <a:graphicFrameLocks xmlns:a="http://schemas.openxmlformats.org/drawingml/2006/main" noChangeAspect="1"/>
+            </wp:cNvGraphicFramePr>
+            <a:graphic xmlns:a="http://schemas.openxmlformats.org/drawingml/2006/main">
+              <a:graphicData uri="http://schemas.openxmlformats.org/drawingml/2006/picture">
+                <pic:pic xmlns:pic="http://schemas.openxmlformats.org/drawingml/2006/picture">
+                  <pic:nvPicPr>
+                    <pic:cNvPr id="1" name=""/>
+                    <pic:cNvPicPr/>
+                  </pic:nvPicPr>
+                  <pic:blipFill>
+                    <a:blip r:embed="rId12"/>
+                    <a:stretch>
+                      <a:fillRect/>
+                    </a:stretch>
+                  </pic:blipFill>
+                  <pic:spPr>
+                    <a:xfrm>
+                      <a:off x="0" y="0"/>
+                      <a:ext cx="7286336" cy="2432671"/>
+                    </a:xfrm>
+                    <a:prstGeom prst="rect">
+                      <a:avLst/>
+                    </a:prstGeom>
+                  </pic:spPr>
+                </pic:pic>
+              </a:graphicData>
+            </a:graphic>
+          </wp:inline>
+        </w:drawing>
+      </w:r>
+    </w:p>
     <w:sectPr>
       <w:pgSz w:w="12240" w:h="15840"/>
-      <w:pgMar w:top="1440" w:right="1440" w:bottom="1440" w:left="1440" w:header="720" w:footer="720" w:gutter="0"/>
+      <w:pgMar w:top="1440" w:right="1440" w:bottom="1440" w:left="450" w:header="720" w:footer="720" w:gutter="0"/>
       <w:cols w:space="720"/>
       <w:docGrid w:linePitch="360"/>
     </w:sectPr>
   </w:body>
 </w:document>
+</file>
+
+<file path=word/endnotes.xml><?xml version="1.0" encoding="utf-8"?>
+<w:endnotes xmlns:wpc="http://schemas.microsoft.com/office/word/2010/wordprocessingCanvas" xmlns:cx="http://schemas.microsoft.com/office/drawing/2014/chartex" xmlns:cx1="http://schemas.microsoft.com/office/drawing/2015/9/8/chartex" xmlns:cx2="http://schemas.microsoft.com/office/drawing/2015/10/21/chartex" xmlns:cx3="http://schemas.microsoft.com/office/drawing/2016/5/9/chartex" xmlns:cx4="http://schemas.microsoft.com/office/drawing/2016/5/10/chartex" xmlns:cx5="http://schemas.microsoft.com/office/drawing/2016/5/11/chartex" xmlns:cx6="http://schemas.microsoft.com/office/drawing/2016/5/12/chartex" xmlns:cx7="http://schemas.microsoft.com/office/drawing/2016/5/13/chartex" xmlns:cx8="http://schemas.microsoft.com/office/drawing/2016/5/14/chartex" xmlns:mc="http://schemas.openxmlformats.org/markup-compatibility/2006" xmlns:aink="http://schemas.microsoft.com/office/drawing/2016/ink" xmlns:am3d="http://schemas.microsoft.com/office/drawing/2017/model3d" xmlns:o="urn:schemas-microsoft-com:office:office" xmlns:r="http://schemas.openxmlformats.org/officeDocument/2006/relationships" xmlns:m="http://schemas.openxmlformats.org/officeDocument/2006/math" xmlns:v="urn:schemas-microsoft-com:vml" xmlns:wp14="http://schemas.microsoft.com/office/word/2010/wordprocessingDrawing" xmlns:wp="http://schemas.openxmlformats.org/drawingml/2006/wordprocessingDrawing" xmlns:w10="urn:schemas-microsoft-com:office:word" xmlns:w="http://schemas.openxmlformats.org/wordprocessingml/2006/main" xmlns:w14="http://schemas.microsoft.com/office/word/2010/wordml" xmlns:w15="http://schemas.microsoft.com/office/word/2012/wordml" xmlns:w16cex="http://schemas.microsoft.com/office/word/2018/wordml/cex" xmlns:w16cid="http://schemas.microsoft.com/office/word/2016/wordml/cid" xmlns:w16="http://schemas.microsoft.com/office/word/2018/wordml" xmlns:w16se="http://schemas.microsoft.com/office/word/2015/wordml/symex" xmlns:wpg="http://schemas.microsoft.com/office/word/2010/wordprocessingGroup" xmlns:wpi="http://schemas.microsoft.com/office/word/2010/wordprocessingInk" xmlns:wne="http://schemas.microsoft.com/office/word/2006/wordml" xmlns:wps="http://schemas.microsoft.com/office/word/2010/wordprocessingShape" mc:Ignorable="w14 w15 w16se w16cid w16 w16cex wp14">
+  <w:endnote w:type="separator" w:id="-1">
+    <w:p>
+      <w:r>
+        <w:separator/>
+      </w:r>
+    </w:p>
+  </w:endnote>
+  <w:endnote w:type="continuationSeparator" w:id="0">
+    <w:p>
+      <w:r>
+        <w:continuationSeparator/>
+      </w:r>
+    </w:p>
+  </w:endnote>
+</w:endnotes>
+</file>
+
+<file path=word/footnotes.xml><?xml version="1.0" encoding="utf-8"?>
+<w:footnotes xmlns:wpc="http://schemas.microsoft.com/office/word/2010/wordprocessingCanvas" xmlns:cx="http://schemas.microsoft.com/office/drawing/2014/chartex" xmlns:cx1="http://schemas.microsoft.com/office/drawing/2015/9/8/chartex" xmlns:cx2="http://schemas.microsoft.com/office/drawing/2015/10/21/chartex" xmlns:cx3="http://schemas.microsoft.com/office/drawing/2016/5/9/chartex" xmlns:cx4="http://schemas.microsoft.com/office/drawing/2016/5/10/chartex" xmlns:cx5="http://schemas.microsoft.com/office/drawing/2016/5/11/chartex" xmlns:cx6="http://schemas.microsoft.com/office/drawing/2016/5/12/chartex" xmlns:cx7="http://schemas.microsoft.com/office/drawing/2016/5/13/chartex" xmlns:cx8="http://schemas.microsoft.com/office/drawing/2016/5/14/chartex" xmlns:mc="http://schemas.openxmlformats.org/markup-compatibility/2006" xmlns:aink="http://schemas.microsoft.com/office/drawing/2016/ink" xmlns:am3d="http://schemas.microsoft.com/office/drawing/2017/model3d" xmlns:o="urn:schemas-microsoft-com:office:office" xmlns:r="http://schemas.openxmlformats.org/officeDocument/2006/relationships" xmlns:m="http://schemas.openxmlformats.org/officeDocument/2006/math" xmlns:v="urn:schemas-microsoft-com:vml" xmlns:wp14="http://schemas.microsoft.com/office/word/2010/wordprocessingDrawing" xmlns:wp="http://schemas.openxmlformats.org/drawingml/2006/wordprocessingDrawing" xmlns:w10="urn:schemas-microsoft-com:office:word" xmlns:w="http://schemas.openxmlformats.org/wordprocessingml/2006/main" xmlns:w14="http://schemas.microsoft.com/office/word/2010/wordml" xmlns:w15="http://schemas.microsoft.com/office/word/2012/wordml" xmlns:w16cex="http://schemas.microsoft.com/office/word/2018/wordml/cex" xmlns:w16cid="http://schemas.microsoft.com/office/word/2016/wordml/cid" xmlns:w16="http://schemas.microsoft.com/office/word/2018/wordml" xmlns:w16se="http://schemas.microsoft.com/office/word/2015/wordml/symex" xmlns:wpg="http://schemas.microsoft.com/office/word/2010/wordprocessingGroup" xmlns:wpi="http://schemas.microsoft.com/office/word/2010/wordprocessingInk" xmlns:wne="http://schemas.microsoft.com/office/word/2006/wordml" xmlns:wps="http://schemas.microsoft.com/office/word/2010/wordprocessingShape" mc:Ignorable="w14 w15 w16se w16cid w16 w16cex wp14">
+  <w:footnote w:type="separator" w:id="-1">
+    <w:p>
+      <w:r>
+        <w:separator/>
+      </w:r>
+    </w:p>
+  </w:footnote>
+  <w:footnote w:type="continuationSeparator" w:id="0">
+    <w:p>
+      <w:r>
+        <w:continuationSeparator/>
+      </w:r>
+    </w:p>
+  </w:footnote>
+</w:footnotes>
 </file>
 
 <file path=word/styles.xml><?xml version="1.0" encoding="utf-8"?>
@@ -914,6 +1000,48 @@
     <w:semiHidden/>
     <w:unhideWhenUsed/>
   </w:style>
+  <w:style w:type="paragraph" w:styleId="Header">
+    <w:name w:val="header"/>
+    <w:basedOn w:val="Normal"/>
+    <w:link w:val="HeaderChar"/>
+    <w:uiPriority w:val="99"/>
+    <w:unhideWhenUsed/>
+    <w:rsid w:val="00743B63"/>
+    <w:pPr>
+      <w:tabs>
+        <w:tab w:val="center" w:pos="4680"/>
+        <w:tab w:val="right" w:pos="9360"/>
+      </w:tabs>
+    </w:pPr>
+  </w:style>
+  <w:style w:type="character" w:customStyle="1" w:styleId="HeaderChar">
+    <w:name w:val="Header Char"/>
+    <w:basedOn w:val="DefaultParagraphFont"/>
+    <w:link w:val="Header"/>
+    <w:uiPriority w:val="99"/>
+    <w:rsid w:val="00743B63"/>
+  </w:style>
+  <w:style w:type="paragraph" w:styleId="Footer">
+    <w:name w:val="footer"/>
+    <w:basedOn w:val="Normal"/>
+    <w:link w:val="FooterChar"/>
+    <w:uiPriority w:val="99"/>
+    <w:unhideWhenUsed/>
+    <w:rsid w:val="00743B63"/>
+    <w:pPr>
+      <w:tabs>
+        <w:tab w:val="center" w:pos="4680"/>
+        <w:tab w:val="right" w:pos="9360"/>
+      </w:tabs>
+    </w:pPr>
+  </w:style>
+  <w:style w:type="character" w:customStyle="1" w:styleId="FooterChar">
+    <w:name w:val="Footer Char"/>
+    <w:basedOn w:val="DefaultParagraphFont"/>
+    <w:link w:val="Footer"/>
+    <w:uiPriority w:val="99"/>
+    <w:rsid w:val="00743B63"/>
+  </w:style>
 </w:styles>
 </file>
 

</xml_diff>